<commit_message>
updated electronics basics parameters
</commit_message>
<xml_diff>
--- a/challenges/electronics_basics_challenge/Electronics Basics Parameters.docx
+++ b/challenges/electronics_basics_challenge/Electronics Basics Parameters.docx
@@ -30,13 +30,19 @@
         <w:rPr>
           <w:b/>
         </w:rPr>
+        <w:t xml:space="preserve"> </w:t>
+      </w:r>
+      <w:r>
+        <w:rPr>
+          <w:b/>
+        </w:rPr>
         <w:t xml:space="preserve">– </w:t>
       </w:r>
       <w:r>
         <w:rPr>
           <w:b/>
         </w:rPr>
-        <w:t>Fall</w:t>
+        <w:t>Spring 20</w:t>
       </w:r>
       <w:bookmarkStart w:id="0" w:name="_GoBack"/>
       <w:bookmarkEnd w:id="0"/>
@@ -44,7 +50,7 @@
         <w:rPr>
           <w:b/>
         </w:rPr>
-        <w:t xml:space="preserve"> 2023</w:t>
+        <w:t>24</w:t>
       </w:r>
     </w:p>
     <w:p/>
@@ -980,15 +986,6 @@
 </file>
 
 <file path=customXml/item2.xml><?xml version="1.0" encoding="utf-8"?>
-<?mso-contentType ?>
-<FormTemplates xmlns="http://schemas.microsoft.com/sharepoint/v3/contenttype/forms">
-  <Display>DocumentLibraryForm</Display>
-  <Edit>DocumentLibraryForm</Edit>
-  <New>DocumentLibraryForm</New>
-</FormTemplates>
-</file>
-
-<file path=customXml/item3.xml><?xml version="1.0" encoding="utf-8"?>
 <ct:contentTypeSchema xmlns:ct="http://schemas.microsoft.com/office/2006/metadata/contentType" xmlns:ma="http://schemas.microsoft.com/office/2006/metadata/properties/metaAttributes" ct:_="" ma:_="" ma:contentTypeName="Document" ma:contentTypeID="0x0101002950C178BAEFDE4EBF4BCA13945EF3F2" ma:contentTypeVersion="10" ma:contentTypeDescription="Create a new document." ma:contentTypeScope="" ma:versionID="36a093b4b470378e5ca4eb1b021a73de">
   <xsd:schema xmlns:xsd="http://www.w3.org/2001/XMLSchema" xmlns:xs="http://www.w3.org/2001/XMLSchema" xmlns:p="http://schemas.microsoft.com/office/2006/metadata/properties" xmlns:ns2="fb41178e-6c7a-4d3a-b514-1dd3bc275ba0" targetNamespace="http://schemas.microsoft.com/office/2006/metadata/properties" ma:root="true" ma:fieldsID="2da9ca20113c39a29fd807288175afe6" ns2:_="">
     <xsd:import namespace="fb41178e-6c7a-4d3a-b514-1dd3bc275ba0"/>
@@ -1172,6 +1169,15 @@
 </ct:contentTypeSchema>
 </file>
 
+<file path=customXml/item3.xml><?xml version="1.0" encoding="utf-8"?>
+<?mso-contentType ?>
+<FormTemplates xmlns="http://schemas.microsoft.com/sharepoint/v3/contenttype/forms">
+  <Display>DocumentLibraryForm</Display>
+  <Edit>DocumentLibraryForm</Edit>
+  <New>DocumentLibraryForm</New>
+</FormTemplates>
+</file>
+
 <file path=customXml/itemProps1.xml><?xml version="1.0" encoding="utf-8"?>
 <ds:datastoreItem xmlns:ds="http://schemas.openxmlformats.org/officeDocument/2006/customXml" ds:itemID="{13523C6B-B28C-4C92-B129-43374DF16DE7}">
   <ds:schemaRefs>
@@ -1182,14 +1188,6 @@
 </file>
 
 <file path=customXml/itemProps2.xml><?xml version="1.0" encoding="utf-8"?>
-<ds:datastoreItem xmlns:ds="http://schemas.openxmlformats.org/officeDocument/2006/customXml" ds:itemID="{14F13FBF-3E85-437D-9ABF-1E3C3D0821BB}">
-  <ds:schemaRefs>
-    <ds:schemaRef ds:uri="http://schemas.microsoft.com/sharepoint/v3/contenttype/forms"/>
-  </ds:schemaRefs>
-</ds:datastoreItem>
-</file>
-
-<file path=customXml/itemProps3.xml><?xml version="1.0" encoding="utf-8"?>
 <ds:datastoreItem xmlns:ds="http://schemas.openxmlformats.org/officeDocument/2006/customXml" ds:itemID="{CD08B79A-1524-458B-833F-89B3827B1109}">
   <ds:schemaRefs>
     <ds:schemaRef ds:uri="http://schemas.microsoft.com/office/2006/metadata/contentType"/>
@@ -1205,4 +1203,12 @@
     <ds:schemaRef ds:uri="http://schemas.microsoft.com/internal/obd"/>
   </ds:schemaRefs>
 </ds:datastoreItem>
+</file>
+
+<file path=customXml/itemProps3.xml><?xml version="1.0" encoding="utf-8"?>
+<ds:datastoreItem xmlns:ds="http://schemas.openxmlformats.org/officeDocument/2006/customXml" ds:itemID="{14F13FBF-3E85-437D-9ABF-1E3C3D0821BB}">
+  <ds:schemaRefs>
+    <ds:schemaRef ds:uri="http://schemas.microsoft.com/sharepoint/v3/contenttype/forms"/>
+  </ds:schemaRefs>
+</ds:datastoreItem>
 </file>
</xml_diff>